<commit_message>
Started a HTML version tutorial
I'm tired rn, will complete it tomorrow
</commit_message>
<xml_diff>
--- a/HoloLens2SpecificInstructions.docx
+++ b/HoloLens2SpecificInstructions.docx
@@ -1,137 +1,97 @@
 
 <file path=word/document.xml><?xml version="1.0" encoding="utf-8"?>
-<w:document xmlns:mc="http://schemas.openxmlformats.org/markup-compatibility/2006" xmlns:o="urn:schemas-microsoft-com:office:office" xmlns:r="http://schemas.openxmlformats.org/officeDocument/2006/relationships" xmlns:m="http://schemas.openxmlformats.org/officeDocument/2006/math" xmlns:v="urn:schemas-microsoft-com:vml" xmlns:wp="http://schemas.openxmlformats.org/drawingml/2006/wordprocessingDrawing" xmlns:w10="urn:schemas-microsoft-com:office:word" xmlns:w="http://schemas.openxmlformats.org/wordprocessingml/2006/main" xmlns:wne="http://schemas.microsoft.com/office/word/2006/wordml" xmlns:sl="http://schemas.openxmlformats.org/schemaLibrary/2006/main" xmlns:a="http://schemas.openxmlformats.org/drawingml/2006/main" xmlns:pic="http://schemas.openxmlformats.org/drawingml/2006/picture" xmlns:c="http://schemas.openxmlformats.org/drawingml/2006/chart" xmlns:lc="http://schemas.openxmlformats.org/drawingml/2006/lockedCanvas" xmlns:dgm="http://schemas.openxmlformats.org/drawingml/2006/diagram" xmlns:wps="http://schemas.microsoft.com/office/word/2010/wordprocessingShape" xmlns:wpg="http://schemas.microsoft.com/office/word/2010/wordprocessingGroup" xmlns:w14="http://schemas.microsoft.com/office/word/2010/wordml" xmlns:w15="http://schemas.microsoft.com/office/word/2012/wordml">
+<w:document xmlns:wpc="http://schemas.microsoft.com/office/word/2010/wordprocessingCanvas" xmlns:cx="http://schemas.microsoft.com/office/drawing/2014/chartex" xmlns:cx1="http://schemas.microsoft.com/office/drawing/2015/9/8/chartex" xmlns:cx2="http://schemas.microsoft.com/office/drawing/2015/10/21/chartex" xmlns:cx3="http://schemas.microsoft.com/office/drawing/2016/5/9/chartex" xmlns:cx4="http://schemas.microsoft.com/office/drawing/2016/5/10/chartex" xmlns:cx5="http://schemas.microsoft.com/office/drawing/2016/5/11/chartex" xmlns:cx6="http://schemas.microsoft.com/office/drawing/2016/5/12/chartex" xmlns:cx7="http://schemas.microsoft.com/office/drawing/2016/5/13/chartex" xmlns:cx8="http://schemas.microsoft.com/office/drawing/2016/5/14/chartex" xmlns:mc="http://schemas.openxmlformats.org/markup-compatibility/2006" xmlns:aink="http://schemas.microsoft.com/office/drawing/2016/ink" xmlns:am3d="http://schemas.microsoft.com/office/drawing/2017/model3d" xmlns:o="urn:schemas-microsoft-com:office:office" xmlns:r="http://schemas.openxmlformats.org/officeDocument/2006/relationships" xmlns:m="http://schemas.openxmlformats.org/officeDocument/2006/math" xmlns:v="urn:schemas-microsoft-com:vml" xmlns:wp14="http://schemas.microsoft.com/office/word/2010/wordprocessingDrawing" xmlns:wp="http://schemas.openxmlformats.org/drawingml/2006/wordprocessingDrawing" xmlns:w10="urn:schemas-microsoft-com:office:word" xmlns:w="http://schemas.openxmlformats.org/wordprocessingml/2006/main" xmlns:w14="http://schemas.microsoft.com/office/word/2010/wordml" xmlns:w15="http://schemas.microsoft.com/office/word/2012/wordml" xmlns:w16cex="http://schemas.microsoft.com/office/word/2018/wordml/cex" xmlns:w16cid="http://schemas.microsoft.com/office/word/2016/wordml/cid" xmlns:w16="http://schemas.microsoft.com/office/word/2018/wordml" xmlns:w16sdtdh="http://schemas.microsoft.com/office/word/2020/wordml/sdtdatahash" xmlns:w16se="http://schemas.microsoft.com/office/word/2015/wordml/symex" xmlns:wpg="http://schemas.microsoft.com/office/word/2010/wordprocessingGroup" xmlns:wpi="http://schemas.microsoft.com/office/word/2010/wordprocessingInk" xmlns:wne="http://schemas.microsoft.com/office/word/2006/wordml" xmlns:wps="http://schemas.microsoft.com/office/word/2010/wordprocessingShape" mc:Ignorable="w14 w15 w16se w16cid w16 w16cex w16sdtdh wp14">
   <w:body>
     <w:p>
       <w:pPr>
         <w:pStyle w:val="Heading2"/>
-        <w:rPr/>
       </w:pPr>
-      <w:bookmarkStart w:colFirst="0" w:colLast="0" w:name="_aep0wg1yytol" w:id="0"/>
+      <w:bookmarkStart w:id="0" w:name="_aep0wg1yytol" w:colFirst="0" w:colLast="0"/>
       <w:bookmarkEnd w:id="0"/>
       <w:r>
-        <w:rPr>
-          <w:rtl w:val="0"/>
-        </w:rPr>
-        <w:t xml:space="preserve">Instructions for installing the ApolloLens apps on the HoloLens 2</w:t>
+        <w:t>Instructions for installing the ApolloLens apps on the HoloLens 2</w:t>
       </w:r>
     </w:p>
     <w:p>
-      <w:pPr>
-        <w:rPr/>
-      </w:pPr>
-      <w:r>
-        <w:rPr>
-          <w:rtl w:val="0"/>
-        </w:rPr>
-        <w:t xml:space="preserve">First, clone the github repository from: https://github.com/mattshan/ApolloLens2. Look for the file called "ApolloLens Documentation v1.2.docx", which contains the necessary instructions to run the ApolloLens apps. For apps that run on the PC, the instructions should be followed as is. However, for apps that run on the HoloLens 2, some additional setup steps must first be taken before following those instructions.</w:t>
+      <w:r>
+        <w:t>First, clone the github repository from: https://github.com/mattshan/ApolloLens2. Look for the file called "ApolloLens Documentation v1.2.docx", which contains the necessary instructions to run the ApolloLens apps. For apps that run on the PC, the instruct</w:t>
+      </w:r>
+      <w:r>
+        <w:t>ions should be followed as is. However, for apps that run on the HoloLens 2, some additional setup steps must first be taken before following those instructions.</w:t>
       </w:r>
     </w:p>
+    <w:p/>
     <w:p>
-      <w:pPr>
-        <w:rPr/>
-      </w:pPr>
-      <w:r>
-        <w:rPr>
-          <w:rtl w:val="0"/>
-        </w:rPr>
+      <w:r>
+        <w:t xml:space="preserve">In order to deploy an app to the HoloLens 2, the fo-dicom dll file needs to be replaced with </w:t>
+      </w:r>
+      <w:r>
+        <w:t>the ARM version rather than the default x86 version. To do this, search for the .nugent file on the PC (likely located under c\user\[name of user]). Then go to .nuget\packages\fo-dicom.universal\4.0.x\runtimes\win10-arm\lib\uap and copy the file "Dicom.Cor</w:t>
+      </w:r>
+      <w:r>
+        <w:t>e.dll". Paste this file into .nuget\packages\fo-dicom.universal\4.0.x\lib\uap and select yes when Windows asks whether you want to replace the file with the same name that already exists in that folder. Then, go back to Visual Studio and switch the deploym</w:t>
+      </w:r>
+      <w:r>
+        <w:t>ent settings at the top to target ARM rather than x86. Once this is complete, the regular deployment instructions can be followed.</w:t>
       </w:r>
     </w:p>
+    <w:p/>
     <w:p>
-      <w:pPr>
-        <w:rPr/>
-      </w:pPr>
-      <w:r>
-        <w:rPr>
-          <w:rtl w:val="0"/>
-        </w:rPr>
-        <w:t xml:space="preserve">In order to deploy an app to the HoloLens 2, the fo-dicom dll file needs to be replaced with the ARM version rather than the default x86 version. To do this, search for the .nugent file on the PC (likely located under c\user\[name of user]). Then go to .nuget\packages\fo-dicom.universal\4.0.x\runtimes\win10-arm\lib\uap and copy the file "Dicom.Core.dll". Paste this file into .nuget\packages\fo-dicom.universal\4.0.x\lib\uap and select yes when Windows asks whether you want to replace the file with the same name that already exists in that folder. Then, go back to Visual Studio and switch the deployment settings at the top to target ARM rather than x86. Once this is complete, the regular deployment instructions can be followed.</w:t>
+      <w:r>
+        <w:t>Once all apps are deployed to the HoloLens 2, revert the changes from the previous paragraph. To have the Dicom.Core.dll fil</w:t>
+      </w:r>
+      <w:r>
+        <w:t>e target x86 again, replace the Dicom.Core.dll file in .nuget\packages\fo-dicom.universal\4.0.x\lib\uap with the Dicom.Core.dll file in .nuget\packages\fo-dicom.universal\4.0.x\runtimes\win10-x86\lib\uap. Then, go back to Visual Studio and switch the deplo</w:t>
+      </w:r>
+      <w:r>
+        <w:t>yment settings at the top to target x86 rather than ARM. With the changes restored, Visual Studio is all set to run and build the PC apps again.</w:t>
       </w:r>
     </w:p>
+    <w:p/>
     <w:p>
-      <w:pPr>
-        <w:rPr/>
-      </w:pPr>
-      <w:r>
-        <w:rPr>
-          <w:rtl w:val="0"/>
-        </w:rPr>
+      <w:r>
+        <w:t>These steps are only relevant to the deployment of the app onto the HoloLens 2 from a PC running Visual Studio</w:t>
+      </w:r>
+      <w:r>
+        <w:t>. After deployment is complete, the app will run simply by selecting it from the HoloLens's start menu.</w:t>
       </w:r>
     </w:p>
+    <w:p/>
     <w:p>
-      <w:pPr>
-        <w:rPr/>
-      </w:pPr>
-      <w:r>
-        <w:rPr>
-          <w:rtl w:val="0"/>
-        </w:rPr>
-        <w:t xml:space="preserve">Once all apps are deployed to the HoloLens 2, revert the changes from the previous paragraph. To have the Dicom.Core.dll file target x86 again, replace the Dicom.Core.dll file in .nuget\packages\fo-dicom.universal\4.0.x\lib\uap with the Dicom.Core.dll file in .nuget\packages\fo-dicom.universal\4.0.x\runtimes\win10-x86\lib\uap. Then, go back to Visual Studio and switch the deployment settings at the top to target x86 rather than ARM. With the changes restored, Visual Studio is all set to run and build the PC apps again.</w:t>
-      </w:r>
-    </w:p>
-    <w:p>
-      <w:pPr>
-        <w:rPr/>
-      </w:pPr>
-      <w:r>
-        <w:rPr>
-          <w:rtl w:val="0"/>
-        </w:rPr>
-      </w:r>
-    </w:p>
-    <w:p>
-      <w:pPr>
-        <w:rPr/>
-      </w:pPr>
-      <w:r>
-        <w:rPr>
-          <w:rtl w:val="0"/>
-        </w:rPr>
-        <w:t xml:space="preserve">These steps are only relevant to the deployment of the app onto the HoloLens 2 from a PC running Visual Studio. After deployment is complete, the app will run simply by selecting it from the HoloLens's start menu.</w:t>
-      </w:r>
-    </w:p>
-    <w:p>
-      <w:pPr>
-        <w:rPr/>
-      </w:pPr>
-      <w:r>
-        <w:rPr>
-          <w:rtl w:val="0"/>
-        </w:rPr>
-      </w:r>
-    </w:p>
-    <w:p>
-      <w:pPr>
-        <w:rPr/>
-      </w:pPr>
-      <w:r>
-        <w:rPr>
-          <w:rtl w:val="0"/>
-        </w:rPr>
+      <w:r>
+        <w:t xml:space="preserve">You should also follow this reference: </w:t>
+      </w:r>
+      <w:hyperlink r:id="rId4" w:history="1">
+        <w:r>
+          <w:rPr>
+            <w:rStyle w:val="Hyperlink"/>
+          </w:rPr>
+          <w:t>https://docs.microsoft.com/en-us/windows/mixed-reality/develop/platform-capabilities-and-apis/using-visual-studio?tabs=hl2</w:t>
+        </w:r>
+      </w:hyperlink>
+      <w:r>
+        <w:t xml:space="preserve"> to install the HoloLens.</w:t>
       </w:r>
     </w:p>
     <w:sectPr>
-      <w:pgSz w:h="15840" w:w="12240" w:orient="portrait"/>
-      <w:pgMar w:bottom="1440" w:top="1440" w:left="1440" w:right="1440" w:header="720" w:footer="720"/>
+      <w:pgSz w:w="12240" w:h="15840"/>
+      <w:pgMar w:top="1440" w:right="1440" w:bottom="1440" w:left="1440" w:header="720" w:footer="720" w:gutter="0"/>
       <w:pgNumType w:start="1"/>
+      <w:cols w:space="720"/>
     </w:sectPr>
   </w:body>
 </w:document>
 </file>
 
-<file path=word/numbering.xml><?xml version="1.0" encoding="utf-8"?>
-<w:numbering xmlns:mc="http://schemas.openxmlformats.org/markup-compatibility/2006" xmlns:o="urn:schemas-microsoft-com:office:office" xmlns:r="http://schemas.openxmlformats.org/officeDocument/2006/relationships" xmlns:m="http://schemas.openxmlformats.org/officeDocument/2006/math" xmlns:v="urn:schemas-microsoft-com:vml" xmlns:wp="http://schemas.openxmlformats.org/drawingml/2006/wordprocessingDrawing" xmlns:w10="urn:schemas-microsoft-com:office:word" xmlns:w="http://schemas.openxmlformats.org/wordprocessingml/2006/main" xmlns:wne="http://schemas.microsoft.com/office/word/2006/wordml" xmlns:sl="http://schemas.openxmlformats.org/schemaLibrary/2006/main" xmlns:a="http://schemas.openxmlformats.org/drawingml/2006/main" xmlns:pic="http://schemas.openxmlformats.org/drawingml/2006/picture" xmlns:c="http://schemas.openxmlformats.org/drawingml/2006/chart" xmlns:lc="http://schemas.openxmlformats.org/drawingml/2006/lockedCanvas" xmlns:dgm="http://schemas.openxmlformats.org/drawingml/2006/diagram" xmlns:wps="http://schemas.microsoft.com/office/word/2010/wordprocessingShape" xmlns:wpg="http://schemas.microsoft.com/office/word/2010/wordprocessingGroup" xmlns:w14="http://schemas.microsoft.com/office/word/2010/wordml" xmlns:w15="http://schemas.microsoft.com/office/word/2012/wordml"/>
-</file>
-
 <file path=word/styles.xml><?xml version="1.0" encoding="utf-8"?>
-<w:styles xmlns:mc="http://schemas.openxmlformats.org/markup-compatibility/2006" xmlns:o="urn:schemas-microsoft-com:office:office" xmlns:r="http://schemas.openxmlformats.org/officeDocument/2006/relationships" xmlns:m="http://schemas.openxmlformats.org/officeDocument/2006/math" xmlns:v="urn:schemas-microsoft-com:vml" xmlns:wp="http://schemas.openxmlformats.org/drawingml/2006/wordprocessingDrawing" xmlns:w10="urn:schemas-microsoft-com:office:word" xmlns:w="http://schemas.openxmlformats.org/wordprocessingml/2006/main" xmlns:wne="http://schemas.microsoft.com/office/word/2006/wordml" xmlns:sl="http://schemas.openxmlformats.org/schemaLibrary/2006/main" xmlns:a="http://schemas.openxmlformats.org/drawingml/2006/main" xmlns:pic="http://schemas.openxmlformats.org/drawingml/2006/picture" xmlns:c="http://schemas.openxmlformats.org/drawingml/2006/chart" xmlns:lc="http://schemas.openxmlformats.org/drawingml/2006/lockedCanvas" xmlns:dgm="http://schemas.openxmlformats.org/drawingml/2006/diagram" xmlns:wps="http://schemas.microsoft.com/office/word/2010/wordprocessingShape" xmlns:wpg="http://schemas.microsoft.com/office/word/2010/wordprocessingGroup" xmlns:w14="http://schemas.microsoft.com/office/word/2010/wordml" xmlns:w15="http://schemas.microsoft.com/office/word/2012/wordml">
+<w:styles xmlns:mc="http://schemas.openxmlformats.org/markup-compatibility/2006" xmlns:r="http://schemas.openxmlformats.org/officeDocument/2006/relationships" xmlns:w="http://schemas.openxmlformats.org/wordprocessingml/2006/main" xmlns:w14="http://schemas.microsoft.com/office/word/2010/wordml" xmlns:w15="http://schemas.microsoft.com/office/word/2012/wordml" xmlns:w16cex="http://schemas.microsoft.com/office/word/2018/wordml/cex" xmlns:w16cid="http://schemas.microsoft.com/office/word/2016/wordml/cid" xmlns:w16="http://schemas.microsoft.com/office/word/2018/wordml" xmlns:w16sdtdh="http://schemas.microsoft.com/office/word/2020/wordml/sdtdatahash" xmlns:w16se="http://schemas.microsoft.com/office/word/2015/wordml/symex" mc:Ignorable="w14 w15 w16se w16cid w16 w16cex w16sdtdh">
   <w:docDefaults>
     <w:rPrDefault>
       <w:rPr>
-        <w:rFonts w:ascii="Arial" w:cs="Arial" w:eastAsia="Arial" w:hAnsi="Arial"/>
+        <w:rFonts w:ascii="Arial" w:eastAsia="Arial" w:hAnsi="Arial" w:cs="Arial"/>
         <w:sz w:val="22"/>
         <w:szCs w:val="22"/>
-        <w:lang w:val="en"/>
+        <w:lang w:val="en" w:eastAsia="zh-CN" w:bidi="ar-SA"/>
       </w:rPr>
     </w:rPrDefault>
     <w:pPrDefault>
@@ -140,20 +100,399 @@
       </w:pPr>
     </w:pPrDefault>
   </w:docDefaults>
-  <w:style w:type="paragraph" w:styleId="Normal" w:default="1">
-    <w:name w:val="normal"/>
-  </w:style>
-  <w:style w:type="table" w:styleId="TableNormal" w:default="1">
-    <w:name w:val="Table Normal"/>
+  <w:latentStyles w:defLockedState="0" w:defUIPriority="99" w:defSemiHidden="0" w:defUnhideWhenUsed="0" w:defQFormat="0" w:count="376">
+    <w:lsdException w:name="Normal" w:uiPriority="0" w:qFormat="1"/>
+    <w:lsdException w:name="heading 1" w:uiPriority="9" w:qFormat="1"/>
+    <w:lsdException w:name="heading 2" w:semiHidden="1" w:uiPriority="9" w:unhideWhenUsed="1" w:qFormat="1"/>
+    <w:lsdException w:name="heading 3" w:semiHidden="1" w:uiPriority="9" w:unhideWhenUsed="1" w:qFormat="1"/>
+    <w:lsdException w:name="heading 4" w:semiHidden="1" w:uiPriority="9" w:unhideWhenUsed="1" w:qFormat="1"/>
+    <w:lsdException w:name="heading 5" w:semiHidden="1" w:uiPriority="9" w:unhideWhenUsed="1" w:qFormat="1"/>
+    <w:lsdException w:name="heading 6" w:semiHidden="1" w:uiPriority="9" w:unhideWhenUsed="1" w:qFormat="1"/>
+    <w:lsdException w:name="heading 7" w:semiHidden="1" w:uiPriority="9" w:unhideWhenUsed="1" w:qFormat="1"/>
+    <w:lsdException w:name="heading 8" w:semiHidden="1" w:uiPriority="9" w:unhideWhenUsed="1" w:qFormat="1"/>
+    <w:lsdException w:name="heading 9" w:semiHidden="1" w:uiPriority="9" w:unhideWhenUsed="1" w:qFormat="1"/>
+    <w:lsdException w:name="index 1" w:semiHidden="1" w:unhideWhenUsed="1"/>
+    <w:lsdException w:name="index 2" w:semiHidden="1" w:unhideWhenUsed="1"/>
+    <w:lsdException w:name="index 3" w:semiHidden="1" w:unhideWhenUsed="1"/>
+    <w:lsdException w:name="index 4" w:semiHidden="1" w:unhideWhenUsed="1"/>
+    <w:lsdException w:name="index 5" w:semiHidden="1" w:unhideWhenUsed="1"/>
+    <w:lsdException w:name="index 6" w:semiHidden="1" w:unhideWhenUsed="1"/>
+    <w:lsdException w:name="index 7" w:semiHidden="1" w:unhideWhenUsed="1"/>
+    <w:lsdException w:name="index 8" w:semiHidden="1" w:unhideWhenUsed="1"/>
+    <w:lsdException w:name="index 9" w:semiHidden="1" w:unhideWhenUsed="1"/>
+    <w:lsdException w:name="toc 1" w:semiHidden="1" w:uiPriority="39" w:unhideWhenUsed="1"/>
+    <w:lsdException w:name="toc 2" w:semiHidden="1" w:uiPriority="39" w:unhideWhenUsed="1"/>
+    <w:lsdException w:name="toc 3" w:semiHidden="1" w:uiPriority="39" w:unhideWhenUsed="1"/>
+    <w:lsdException w:name="toc 4" w:semiHidden="1" w:uiPriority="39" w:unhideWhenUsed="1"/>
+    <w:lsdException w:name="toc 5" w:semiHidden="1" w:uiPriority="39" w:unhideWhenUsed="1"/>
+    <w:lsdException w:name="toc 6" w:semiHidden="1" w:uiPriority="39" w:unhideWhenUsed="1"/>
+    <w:lsdException w:name="toc 7" w:semiHidden="1" w:uiPriority="39" w:unhideWhenUsed="1"/>
+    <w:lsdException w:name="toc 8" w:semiHidden="1" w:uiPriority="39" w:unhideWhenUsed="1"/>
+    <w:lsdException w:name="toc 9" w:semiHidden="1" w:uiPriority="39" w:unhideWhenUsed="1"/>
+    <w:lsdException w:name="Normal Indent" w:semiHidden="1" w:unhideWhenUsed="1"/>
+    <w:lsdException w:name="footnote text" w:semiHidden="1" w:unhideWhenUsed="1"/>
+    <w:lsdException w:name="annotation text" w:semiHidden="1" w:unhideWhenUsed="1"/>
+    <w:lsdException w:name="header" w:semiHidden="1" w:unhideWhenUsed="1"/>
+    <w:lsdException w:name="footer" w:semiHidden="1" w:unhideWhenUsed="1"/>
+    <w:lsdException w:name="index heading" w:semiHidden="1" w:unhideWhenUsed="1"/>
+    <w:lsdException w:name="caption" w:semiHidden="1" w:uiPriority="35" w:unhideWhenUsed="1" w:qFormat="1"/>
+    <w:lsdException w:name="table of figures" w:semiHidden="1" w:unhideWhenUsed="1"/>
+    <w:lsdException w:name="envelope address" w:semiHidden="1" w:unhideWhenUsed="1"/>
+    <w:lsdException w:name="envelope return" w:semiHidden="1" w:unhideWhenUsed="1"/>
+    <w:lsdException w:name="footnote reference" w:semiHidden="1" w:unhideWhenUsed="1"/>
+    <w:lsdException w:name="annotation reference" w:semiHidden="1" w:unhideWhenUsed="1"/>
+    <w:lsdException w:name="line number" w:semiHidden="1" w:unhideWhenUsed="1"/>
+    <w:lsdException w:name="page number" w:semiHidden="1" w:unhideWhenUsed="1"/>
+    <w:lsdException w:name="endnote reference" w:semiHidden="1" w:unhideWhenUsed="1"/>
+    <w:lsdException w:name="endnote text" w:semiHidden="1" w:unhideWhenUsed="1"/>
+    <w:lsdException w:name="table of authorities" w:semiHidden="1" w:unhideWhenUsed="1"/>
+    <w:lsdException w:name="macro" w:semiHidden="1" w:unhideWhenUsed="1"/>
+    <w:lsdException w:name="toa heading" w:semiHidden="1" w:unhideWhenUsed="1"/>
+    <w:lsdException w:name="List" w:semiHidden="1" w:unhideWhenUsed="1"/>
+    <w:lsdException w:name="List Bullet" w:semiHidden="1" w:unhideWhenUsed="1"/>
+    <w:lsdException w:name="List Number" w:semiHidden="1" w:unhideWhenUsed="1"/>
+    <w:lsdException w:name="List 2" w:semiHidden="1" w:unhideWhenUsed="1"/>
+    <w:lsdException w:name="List 3" w:semiHidden="1" w:unhideWhenUsed="1"/>
+    <w:lsdException w:name="List 4" w:semiHidden="1" w:unhideWhenUsed="1"/>
+    <w:lsdException w:name="List 5" w:semiHidden="1" w:unhideWhenUsed="1"/>
+    <w:lsdException w:name="List Bullet 2" w:semiHidden="1" w:unhideWhenUsed="1"/>
+    <w:lsdException w:name="List Bullet 3" w:semiHidden="1" w:unhideWhenUsed="1"/>
+    <w:lsdException w:name="List Bullet 4" w:semiHidden="1" w:unhideWhenUsed="1"/>
+    <w:lsdException w:name="List Bullet 5" w:semiHidden="1" w:unhideWhenUsed="1"/>
+    <w:lsdException w:name="List Number 2" w:semiHidden="1" w:unhideWhenUsed="1"/>
+    <w:lsdException w:name="List Number 3" w:semiHidden="1" w:unhideWhenUsed="1"/>
+    <w:lsdException w:name="List Number 4" w:semiHidden="1" w:unhideWhenUsed="1"/>
+    <w:lsdException w:name="List Number 5" w:semiHidden="1" w:unhideWhenUsed="1"/>
+    <w:lsdException w:name="Title" w:uiPriority="10" w:qFormat="1"/>
+    <w:lsdException w:name="Closing" w:semiHidden="1" w:unhideWhenUsed="1"/>
+    <w:lsdException w:name="Signature" w:semiHidden="1" w:unhideWhenUsed="1"/>
+    <w:lsdException w:name="Default Paragraph Font" w:semiHidden="1" w:uiPriority="1" w:unhideWhenUsed="1"/>
+    <w:lsdException w:name="Body Text" w:semiHidden="1" w:unhideWhenUsed="1"/>
+    <w:lsdException w:name="Body Text Indent" w:semiHidden="1" w:unhideWhenUsed="1"/>
+    <w:lsdException w:name="List Continue" w:semiHidden="1" w:unhideWhenUsed="1"/>
+    <w:lsdException w:name="List Continue 2" w:semiHidden="1" w:unhideWhenUsed="1"/>
+    <w:lsdException w:name="List Continue 3" w:semiHidden="1" w:unhideWhenUsed="1"/>
+    <w:lsdException w:name="List Continue 4" w:semiHidden="1" w:unhideWhenUsed="1"/>
+    <w:lsdException w:name="List Continue 5" w:semiHidden="1" w:unhideWhenUsed="1"/>
+    <w:lsdException w:name="Message Header" w:semiHidden="1" w:unhideWhenUsed="1"/>
+    <w:lsdException w:name="Subtitle" w:uiPriority="11" w:qFormat="1"/>
+    <w:lsdException w:name="Salutation" w:semiHidden="1" w:unhideWhenUsed="1"/>
+    <w:lsdException w:name="Date" w:semiHidden="1" w:unhideWhenUsed="1"/>
+    <w:lsdException w:name="Body Text First Indent" w:semiHidden="1" w:unhideWhenUsed="1"/>
+    <w:lsdException w:name="Body Text First Indent 2" w:semiHidden="1" w:unhideWhenUsed="1"/>
+    <w:lsdException w:name="Note Heading" w:semiHidden="1" w:unhideWhenUsed="1"/>
+    <w:lsdException w:name="Body Text 2" w:semiHidden="1" w:unhideWhenUsed="1"/>
+    <w:lsdException w:name="Body Text 3" w:semiHidden="1" w:unhideWhenUsed="1"/>
+    <w:lsdException w:name="Body Text Indent 2" w:semiHidden="1" w:unhideWhenUsed="1"/>
+    <w:lsdException w:name="Body Text Indent 3" w:semiHidden="1" w:unhideWhenUsed="1"/>
+    <w:lsdException w:name="Block Text" w:semiHidden="1" w:unhideWhenUsed="1"/>
+    <w:lsdException w:name="Hyperlink" w:semiHidden="1" w:unhideWhenUsed="1"/>
+    <w:lsdException w:name="FollowedHyperlink" w:semiHidden="1" w:unhideWhenUsed="1"/>
+    <w:lsdException w:name="Strong" w:uiPriority="22" w:qFormat="1"/>
+    <w:lsdException w:name="Emphasis" w:uiPriority="20" w:qFormat="1"/>
+    <w:lsdException w:name="Document Map" w:semiHidden="1" w:unhideWhenUsed="1"/>
+    <w:lsdException w:name="Plain Text" w:semiHidden="1" w:unhideWhenUsed="1"/>
+    <w:lsdException w:name="E-mail Signature" w:semiHidden="1" w:unhideWhenUsed="1"/>
+    <w:lsdException w:name="HTML Top of Form" w:semiHidden="1" w:unhideWhenUsed="1"/>
+    <w:lsdException w:name="HTML Bottom of Form" w:semiHidden="1" w:unhideWhenUsed="1"/>
+    <w:lsdException w:name="Normal (Web)" w:semiHidden="1" w:unhideWhenUsed="1"/>
+    <w:lsdException w:name="HTML Acronym" w:semiHidden="1" w:unhideWhenUsed="1"/>
+    <w:lsdException w:name="HTML Address" w:semiHidden="1" w:unhideWhenUsed="1"/>
+    <w:lsdException w:name="HTML Cite" w:semiHidden="1" w:unhideWhenUsed="1"/>
+    <w:lsdException w:name="HTML Code" w:semiHidden="1" w:unhideWhenUsed="1"/>
+    <w:lsdException w:name="HTML Definition" w:semiHidden="1" w:unhideWhenUsed="1"/>
+    <w:lsdException w:name="HTML Keyboard" w:semiHidden="1" w:unhideWhenUsed="1"/>
+    <w:lsdException w:name="HTML Preformatted" w:semiHidden="1" w:unhideWhenUsed="1"/>
+    <w:lsdException w:name="HTML Sample" w:semiHidden="1" w:unhideWhenUsed="1"/>
+    <w:lsdException w:name="HTML Typewriter" w:semiHidden="1" w:unhideWhenUsed="1"/>
+    <w:lsdException w:name="HTML Variable" w:semiHidden="1" w:unhideWhenUsed="1"/>
+    <w:lsdException w:name="Normal Table" w:semiHidden="1" w:unhideWhenUsed="1"/>
+    <w:lsdException w:name="annotation subject" w:semiHidden="1" w:unhideWhenUsed="1"/>
+    <w:lsdException w:name="No List" w:semiHidden="1" w:unhideWhenUsed="1"/>
+    <w:lsdException w:name="Outline List 1" w:semiHidden="1" w:unhideWhenUsed="1"/>
+    <w:lsdException w:name="Outline List 2" w:semiHidden="1" w:unhideWhenUsed="1"/>
+    <w:lsdException w:name="Outline List 3" w:semiHidden="1" w:unhideWhenUsed="1"/>
+    <w:lsdException w:name="Table Simple 1" w:semiHidden="1" w:unhideWhenUsed="1"/>
+    <w:lsdException w:name="Table Simple 2" w:semiHidden="1" w:unhideWhenUsed="1"/>
+    <w:lsdException w:name="Table Simple 3" w:semiHidden="1" w:unhideWhenUsed="1"/>
+    <w:lsdException w:name="Table Classic 1" w:semiHidden="1" w:unhideWhenUsed="1"/>
+    <w:lsdException w:name="Table Classic 2" w:semiHidden="1" w:unhideWhenUsed="1"/>
+    <w:lsdException w:name="Table Classic 3" w:semiHidden="1" w:unhideWhenUsed="1"/>
+    <w:lsdException w:name="Table Classic 4" w:semiHidden="1" w:unhideWhenUsed="1"/>
+    <w:lsdException w:name="Table Colorful 1" w:semiHidden="1" w:unhideWhenUsed="1"/>
+    <w:lsdException w:name="Table Colorful 2" w:semiHidden="1" w:unhideWhenUsed="1"/>
+    <w:lsdException w:name="Table Colorful 3" w:semiHidden="1" w:unhideWhenUsed="1"/>
+    <w:lsdException w:name="Table Columns 1" w:semiHidden="1" w:unhideWhenUsed="1"/>
+    <w:lsdException w:name="Table Columns 2" w:semiHidden="1" w:unhideWhenUsed="1"/>
+    <w:lsdException w:name="Table Columns 3" w:semiHidden="1" w:unhideWhenUsed="1"/>
+    <w:lsdException w:name="Table Columns 4" w:semiHidden="1" w:unhideWhenUsed="1"/>
+    <w:lsdException w:name="Table Columns 5" w:semiHidden="1" w:unhideWhenUsed="1"/>
+    <w:lsdException w:name="Table Grid 1" w:semiHidden="1" w:unhideWhenUsed="1"/>
+    <w:lsdException w:name="Table Grid 2" w:semiHidden="1" w:unhideWhenUsed="1"/>
+    <w:lsdException w:name="Table Grid 3" w:semiHidden="1" w:unhideWhenUsed="1"/>
+    <w:lsdException w:name="Table Grid 4" w:semiHidden="1" w:unhideWhenUsed="1"/>
+    <w:lsdException w:name="Table Grid 5" w:semiHidden="1" w:unhideWhenUsed="1"/>
+    <w:lsdException w:name="Table Grid 6" w:semiHidden="1" w:unhideWhenUsed="1"/>
+    <w:lsdException w:name="Table Grid 7" w:semiHidden="1" w:unhideWhenUsed="1"/>
+    <w:lsdException w:name="Table Grid 8" w:semiHidden="1" w:unhideWhenUsed="1"/>
+    <w:lsdException w:name="Table List 1" w:semiHidden="1" w:unhideWhenUsed="1"/>
+    <w:lsdException w:name="Table List 2" w:semiHidden="1" w:unhideWhenUsed="1"/>
+    <w:lsdException w:name="Table List 3" w:semiHidden="1" w:unhideWhenUsed="1"/>
+    <w:lsdException w:name="Table List 4" w:semiHidden="1" w:unhideWhenUsed="1"/>
+    <w:lsdException w:name="Table List 5" w:semiHidden="1" w:unhideWhenUsed="1"/>
+    <w:lsdException w:name="Table List 6" w:semiHidden="1" w:unhideWhenUsed="1"/>
+    <w:lsdException w:name="Table List 7" w:semiHidden="1" w:unhideWhenUsed="1"/>
+    <w:lsdException w:name="Table List 8" w:semiHidden="1" w:unhideWhenUsed="1"/>
+    <w:lsdException w:name="Table 3D effects 1" w:semiHidden="1" w:unhideWhenUsed="1"/>
+    <w:lsdException w:name="Table 3D effects 2" w:semiHidden="1" w:unhideWhenUsed="1"/>
+    <w:lsdException w:name="Table 3D effects 3" w:semiHidden="1" w:unhideWhenUsed="1"/>
+    <w:lsdException w:name="Table Contemporary" w:semiHidden="1" w:unhideWhenUsed="1"/>
+    <w:lsdException w:name="Table Elegant" w:semiHidden="1" w:unhideWhenUsed="1"/>
+    <w:lsdException w:name="Table Professional" w:semiHidden="1" w:unhideWhenUsed="1"/>
+    <w:lsdException w:name="Table Subtle 1" w:semiHidden="1" w:unhideWhenUsed="1"/>
+    <w:lsdException w:name="Table Subtle 2" w:semiHidden="1" w:unhideWhenUsed="1"/>
+    <w:lsdException w:name="Table Web 1" w:semiHidden="1" w:unhideWhenUsed="1"/>
+    <w:lsdException w:name="Table Web 2" w:semiHidden="1" w:unhideWhenUsed="1"/>
+    <w:lsdException w:name="Table Web 3" w:semiHidden="1" w:unhideWhenUsed="1"/>
+    <w:lsdException w:name="Balloon Text" w:semiHidden="1" w:unhideWhenUsed="1"/>
+    <w:lsdException w:name="Table Grid" w:uiPriority="39"/>
+    <w:lsdException w:name="Table Theme" w:semiHidden="1" w:unhideWhenUsed="1"/>
+    <w:lsdException w:name="Placeholder Text" w:semiHidden="1"/>
+    <w:lsdException w:name="No Spacing" w:uiPriority="1" w:qFormat="1"/>
+    <w:lsdException w:name="Light Shading" w:uiPriority="60"/>
+    <w:lsdException w:name="Light List" w:uiPriority="61"/>
+    <w:lsdException w:name="Light Grid" w:uiPriority="62"/>
+    <w:lsdException w:name="Medium Shading 1" w:uiPriority="63"/>
+    <w:lsdException w:name="Medium Shading 2" w:uiPriority="64"/>
+    <w:lsdException w:name="Medium List 1" w:uiPriority="65"/>
+    <w:lsdException w:name="Medium List 2" w:uiPriority="66"/>
+    <w:lsdException w:name="Medium Grid 1" w:uiPriority="67"/>
+    <w:lsdException w:name="Medium Grid 2" w:uiPriority="68"/>
+    <w:lsdException w:name="Medium Grid 3" w:uiPriority="69"/>
+    <w:lsdException w:name="Dark List" w:uiPriority="70"/>
+    <w:lsdException w:name="Colorful Shading" w:uiPriority="71"/>
+    <w:lsdException w:name="Colorful List" w:uiPriority="72"/>
+    <w:lsdException w:name="Colorful Grid" w:uiPriority="73"/>
+    <w:lsdException w:name="Light Shading Accent 1" w:uiPriority="60"/>
+    <w:lsdException w:name="Light List Accent 1" w:uiPriority="61"/>
+    <w:lsdException w:name="Light Grid Accent 1" w:uiPriority="62"/>
+    <w:lsdException w:name="Medium Shading 1 Accent 1" w:uiPriority="63"/>
+    <w:lsdException w:name="Medium Shading 2 Accent 1" w:uiPriority="64"/>
+    <w:lsdException w:name="Medium List 1 Accent 1" w:uiPriority="65"/>
+    <w:lsdException w:name="Revision" w:semiHidden="1"/>
+    <w:lsdException w:name="List Paragraph" w:uiPriority="34" w:qFormat="1"/>
+    <w:lsdException w:name="Quote" w:uiPriority="29" w:qFormat="1"/>
+    <w:lsdException w:name="Intense Quote" w:uiPriority="30" w:qFormat="1"/>
+    <w:lsdException w:name="Medium List 2 Accent 1" w:uiPriority="66"/>
+    <w:lsdException w:name="Medium Grid 1 Accent 1" w:uiPriority="67"/>
+    <w:lsdException w:name="Medium Grid 2 Accent 1" w:uiPriority="68"/>
+    <w:lsdException w:name="Medium Grid 3 Accent 1" w:uiPriority="69"/>
+    <w:lsdException w:name="Dark List Accent 1" w:uiPriority="70"/>
+    <w:lsdException w:name="Colorful Shading Accent 1" w:uiPriority="71"/>
+    <w:lsdException w:name="Colorful List Accent 1" w:uiPriority="72"/>
+    <w:lsdException w:name="Colorful Grid Accent 1" w:uiPriority="73"/>
+    <w:lsdException w:name="Light Shading Accent 2" w:uiPriority="60"/>
+    <w:lsdException w:name="Light List Accent 2" w:uiPriority="61"/>
+    <w:lsdException w:name="Light Grid Accent 2" w:uiPriority="62"/>
+    <w:lsdException w:name="Medium Shading 1 Accent 2" w:uiPriority="63"/>
+    <w:lsdException w:name="Medium Shading 2 Accent 2" w:uiPriority="64"/>
+    <w:lsdException w:name="Medium List 1 Accent 2" w:uiPriority="65"/>
+    <w:lsdException w:name="Medium List 2 Accent 2" w:uiPriority="66"/>
+    <w:lsdException w:name="Medium Grid 1 Accent 2" w:uiPriority="67"/>
+    <w:lsdException w:name="Medium Grid 2 Accent 2" w:uiPriority="68"/>
+    <w:lsdException w:name="Medium Grid 3 Accent 2" w:uiPriority="69"/>
+    <w:lsdException w:name="Dark List Accent 2" w:uiPriority="70"/>
+    <w:lsdException w:name="Colorful Shading Accent 2" w:uiPriority="71"/>
+    <w:lsdException w:name="Colorful List Accent 2" w:uiPriority="72"/>
+    <w:lsdException w:name="Colorful Grid Accent 2" w:uiPriority="73"/>
+    <w:lsdException w:name="Light Shading Accent 3" w:uiPriority="60"/>
+    <w:lsdException w:name="Light List Accent 3" w:uiPriority="61"/>
+    <w:lsdException w:name="Light Grid Accent 3" w:uiPriority="62"/>
+    <w:lsdException w:name="Medium Shading 1 Accent 3" w:uiPriority="63"/>
+    <w:lsdException w:name="Medium Shading 2 Accent 3" w:uiPriority="64"/>
+    <w:lsdException w:name="Medium List 1 Accent 3" w:uiPriority="65"/>
+    <w:lsdException w:name="Medium List 2 Accent 3" w:uiPriority="66"/>
+    <w:lsdException w:name="Medium Grid 1 Accent 3" w:uiPriority="67"/>
+    <w:lsdException w:name="Medium Grid 2 Accent 3" w:uiPriority="68"/>
+    <w:lsdException w:name="Medium Grid 3 Accent 3" w:uiPriority="69"/>
+    <w:lsdException w:name="Dark List Accent 3" w:uiPriority="70"/>
+    <w:lsdException w:name="Colorful Shading Accent 3" w:uiPriority="71"/>
+    <w:lsdException w:name="Colorful List Accent 3" w:uiPriority="72"/>
+    <w:lsdException w:name="Colorful Grid Accent 3" w:uiPriority="73"/>
+    <w:lsdException w:name="Light Shading Accent 4" w:uiPriority="60"/>
+    <w:lsdException w:name="Light List Accent 4" w:uiPriority="61"/>
+    <w:lsdException w:name="Light Grid Accent 4" w:uiPriority="62"/>
+    <w:lsdException w:name="Medium Shading 1 Accent 4" w:uiPriority="63"/>
+    <w:lsdException w:name="Medium Shading 2 Accent 4" w:uiPriority="64"/>
+    <w:lsdException w:name="Medium List 1 Accent 4" w:uiPriority="65"/>
+    <w:lsdException w:name="Medium List 2 Accent 4" w:uiPriority="66"/>
+    <w:lsdException w:name="Medium Grid 1 Accent 4" w:uiPriority="67"/>
+    <w:lsdException w:name="Medium Grid 2 Accent 4" w:uiPriority="68"/>
+    <w:lsdException w:name="Medium Grid 3 Accent 4" w:uiPriority="69"/>
+    <w:lsdException w:name="Dark List Accent 4" w:uiPriority="70"/>
+    <w:lsdException w:name="Colorful Shading Accent 4" w:uiPriority="71"/>
+    <w:lsdException w:name="Colorful List Accent 4" w:uiPriority="72"/>
+    <w:lsdException w:name="Colorful Grid Accent 4" w:uiPriority="73"/>
+    <w:lsdException w:name="Light Shading Accent 5" w:uiPriority="60"/>
+    <w:lsdException w:name="Light List Accent 5" w:uiPriority="61"/>
+    <w:lsdException w:name="Light Grid Accent 5" w:uiPriority="62"/>
+    <w:lsdException w:name="Medium Shading 1 Accent 5" w:uiPriority="63"/>
+    <w:lsdException w:name="Medium Shading 2 Accent 5" w:uiPriority="64"/>
+    <w:lsdException w:name="Medium List 1 Accent 5" w:uiPriority="65"/>
+    <w:lsdException w:name="Medium List 2 Accent 5" w:uiPriority="66"/>
+    <w:lsdException w:name="Medium Grid 1 Accent 5" w:uiPriority="67"/>
+    <w:lsdException w:name="Medium Grid 2 Accent 5" w:uiPriority="68"/>
+    <w:lsdException w:name="Medium Grid 3 Accent 5" w:uiPriority="69"/>
+    <w:lsdException w:name="Dark List Accent 5" w:uiPriority="70"/>
+    <w:lsdException w:name="Colorful Shading Accent 5" w:uiPriority="71"/>
+    <w:lsdException w:name="Colorful List Accent 5" w:uiPriority="72"/>
+    <w:lsdException w:name="Colorful Grid Accent 5" w:uiPriority="73"/>
+    <w:lsdException w:name="Light Shading Accent 6" w:uiPriority="60"/>
+    <w:lsdException w:name="Light List Accent 6" w:uiPriority="61"/>
+    <w:lsdException w:name="Light Grid Accent 6" w:uiPriority="62"/>
+    <w:lsdException w:name="Medium Shading 1 Accent 6" w:uiPriority="63"/>
+    <w:lsdException w:name="Medium Shading 2 Accent 6" w:uiPriority="64"/>
+    <w:lsdException w:name="Medium List 1 Accent 6" w:uiPriority="65"/>
+    <w:lsdException w:name="Medium List 2 Accent 6" w:uiPriority="66"/>
+    <w:lsdException w:name="Medium Grid 1 Accent 6" w:uiPriority="67"/>
+    <w:lsdException w:name="Medium Grid 2 Accent 6" w:uiPriority="68"/>
+    <w:lsdException w:name="Medium Grid 3 Accent 6" w:uiPriority="69"/>
+    <w:lsdException w:name="Dark List Accent 6" w:uiPriority="70"/>
+    <w:lsdException w:name="Colorful Shading Accent 6" w:uiPriority="71"/>
+    <w:lsdException w:name="Colorful List Accent 6" w:uiPriority="72"/>
+    <w:lsdException w:name="Colorful Grid Accent 6" w:uiPriority="73"/>
+    <w:lsdException w:name="Subtle Emphasis" w:uiPriority="19" w:qFormat="1"/>
+    <w:lsdException w:name="Intense Emphasis" w:uiPriority="21" w:qFormat="1"/>
+    <w:lsdException w:name="Subtle Reference" w:uiPriority="31" w:qFormat="1"/>
+    <w:lsdException w:name="Intense Reference" w:uiPriority="32" w:qFormat="1"/>
+    <w:lsdException w:name="Book Title" w:uiPriority="33" w:qFormat="1"/>
+    <w:lsdException w:name="Bibliography" w:semiHidden="1" w:uiPriority="37" w:unhideWhenUsed="1"/>
+    <w:lsdException w:name="TOC Heading" w:semiHidden="1" w:uiPriority="39" w:unhideWhenUsed="1" w:qFormat="1"/>
+    <w:lsdException w:name="Plain Table 1" w:uiPriority="41"/>
+    <w:lsdException w:name="Plain Table 2" w:uiPriority="42"/>
+    <w:lsdException w:name="Plain Table 3" w:uiPriority="43"/>
+    <w:lsdException w:name="Plain Table 4" w:uiPriority="44"/>
+    <w:lsdException w:name="Plain Table 5" w:uiPriority="45"/>
+    <w:lsdException w:name="Grid Table Light" w:uiPriority="40"/>
+    <w:lsdException w:name="Grid Table 1 Light" w:uiPriority="46"/>
+    <w:lsdException w:name="Grid Table 2" w:uiPriority="47"/>
+    <w:lsdException w:name="Grid Table 3" w:uiPriority="48"/>
+    <w:lsdException w:name="Grid Table 4" w:uiPriority="49"/>
+    <w:lsdException w:name="Grid Table 5 Dark" w:uiPriority="50"/>
+    <w:lsdException w:name="Grid Table 6 Colorful" w:uiPriority="51"/>
+    <w:lsdException w:name="Grid Table 7 Colorful" w:uiPriority="52"/>
+    <w:lsdException w:name="Grid Table 1 Light Accent 1" w:uiPriority="46"/>
+    <w:lsdException w:name="Grid Table 2 Accent 1" w:uiPriority="47"/>
+    <w:lsdException w:name="Grid Table 3 Accent 1" w:uiPriority="48"/>
+    <w:lsdException w:name="Grid Table 4 Accent 1" w:uiPriority="49"/>
+    <w:lsdException w:name="Grid Table 5 Dark Accent 1" w:uiPriority="50"/>
+    <w:lsdException w:name="Grid Table 6 Colorful Accent 1" w:uiPriority="51"/>
+    <w:lsdException w:name="Grid Table 7 Colorful Accent 1" w:uiPriority="52"/>
+    <w:lsdException w:name="Grid Table 1 Light Accent 2" w:uiPriority="46"/>
+    <w:lsdException w:name="Grid Table 2 Accent 2" w:uiPriority="47"/>
+    <w:lsdException w:name="Grid Table 3 Accent 2" w:uiPriority="48"/>
+    <w:lsdException w:name="Grid Table 4 Accent 2" w:uiPriority="49"/>
+    <w:lsdException w:name="Grid Table 5 Dark Accent 2" w:uiPriority="50"/>
+    <w:lsdException w:name="Grid Table 6 Colorful Accent 2" w:uiPriority="51"/>
+    <w:lsdException w:name="Grid Table 7 Colorful Accent 2" w:uiPriority="52"/>
+    <w:lsdException w:name="Grid Table 1 Light Accent 3" w:uiPriority="46"/>
+    <w:lsdException w:name="Grid Table 2 Accent 3" w:uiPriority="47"/>
+    <w:lsdException w:name="Grid Table 3 Accent 3" w:uiPriority="48"/>
+    <w:lsdException w:name="Grid Table 4 Accent 3" w:uiPriority="49"/>
+    <w:lsdException w:name="Grid Table 5 Dark Accent 3" w:uiPriority="50"/>
+    <w:lsdException w:name="Grid Table 6 Colorful Accent 3" w:uiPriority="51"/>
+    <w:lsdException w:name="Grid Table 7 Colorful Accent 3" w:uiPriority="52"/>
+    <w:lsdException w:name="Grid Table 1 Light Accent 4" w:uiPriority="46"/>
+    <w:lsdException w:name="Grid Table 2 Accent 4" w:uiPriority="47"/>
+    <w:lsdException w:name="Grid Table 3 Accent 4" w:uiPriority="48"/>
+    <w:lsdException w:name="Grid Table 4 Accent 4" w:uiPriority="49"/>
+    <w:lsdException w:name="Grid Table 5 Dark Accent 4" w:uiPriority="50"/>
+    <w:lsdException w:name="Grid Table 6 Colorful Accent 4" w:uiPriority="51"/>
+    <w:lsdException w:name="Grid Table 7 Colorful Accent 4" w:uiPriority="52"/>
+    <w:lsdException w:name="Grid Table 1 Light Accent 5" w:uiPriority="46"/>
+    <w:lsdException w:name="Grid Table 2 Accent 5" w:uiPriority="47"/>
+    <w:lsdException w:name="Grid Table 3 Accent 5" w:uiPriority="48"/>
+    <w:lsdException w:name="Grid Table 4 Accent 5" w:uiPriority="49"/>
+    <w:lsdException w:name="Grid Table 5 Dark Accent 5" w:uiPriority="50"/>
+    <w:lsdException w:name="Grid Table 6 Colorful Accent 5" w:uiPriority="51"/>
+    <w:lsdException w:name="Grid Table 7 Colorful Accent 5" w:uiPriority="52"/>
+    <w:lsdException w:name="Grid Table 1 Light Accent 6" w:uiPriority="46"/>
+    <w:lsdException w:name="Grid Table 2 Accent 6" w:uiPriority="47"/>
+    <w:lsdException w:name="Grid Table 3 Accent 6" w:uiPriority="48"/>
+    <w:lsdException w:name="Grid Table 4 Accent 6" w:uiPriority="49"/>
+    <w:lsdException w:name="Grid Table 5 Dark Accent 6" w:uiPriority="50"/>
+    <w:lsdException w:name="Grid Table 6 Colorful Accent 6" w:uiPriority="51"/>
+    <w:lsdException w:name="Grid Table 7 Colorful Accent 6" w:uiPriority="52"/>
+    <w:lsdException w:name="List Table 1 Light" w:uiPriority="46"/>
+    <w:lsdException w:name="List Table 2" w:uiPriority="47"/>
+    <w:lsdException w:name="List Table 3" w:uiPriority="48"/>
+    <w:lsdException w:name="List Table 4" w:uiPriority="49"/>
+    <w:lsdException w:name="List Table 5 Dark" w:uiPriority="50"/>
+    <w:lsdException w:name="List Table 6 Colorful" w:uiPriority="51"/>
+    <w:lsdException w:name="List Table 7 Colorful" w:uiPriority="52"/>
+    <w:lsdException w:name="List Table 1 Light Accent 1" w:uiPriority="46"/>
+    <w:lsdException w:name="List Table 2 Accent 1" w:uiPriority="47"/>
+    <w:lsdException w:name="List Table 3 Accent 1" w:uiPriority="48"/>
+    <w:lsdException w:name="List Table 4 Accent 1" w:uiPriority="49"/>
+    <w:lsdException w:name="List Table 5 Dark Accent 1" w:uiPriority="50"/>
+    <w:lsdException w:name="List Table 6 Colorful Accent 1" w:uiPriority="51"/>
+    <w:lsdException w:name="List Table 7 Colorful Accent 1" w:uiPriority="52"/>
+    <w:lsdException w:name="List Table 1 Light Accent 2" w:uiPriority="46"/>
+    <w:lsdException w:name="List Table 2 Accent 2" w:uiPriority="47"/>
+    <w:lsdException w:name="List Table 3 Accent 2" w:uiPriority="48"/>
+    <w:lsdException w:name="List Table 4 Accent 2" w:uiPriority="49"/>
+    <w:lsdException w:name="List Table 5 Dark Accent 2" w:uiPriority="50"/>
+    <w:lsdException w:name="List Table 6 Colorful Accent 2" w:uiPriority="51"/>
+    <w:lsdException w:name="List Table 7 Colorful Accent 2" w:uiPriority="52"/>
+    <w:lsdException w:name="List Table 1 Light Accent 3" w:uiPriority="46"/>
+    <w:lsdException w:name="List Table 2 Accent 3" w:uiPriority="47"/>
+    <w:lsdException w:name="List Table 3 Accent 3" w:uiPriority="48"/>
+    <w:lsdException w:name="List Table 4 Accent 3" w:uiPriority="49"/>
+    <w:lsdException w:name="List Table 5 Dark Accent 3" w:uiPriority="50"/>
+    <w:lsdException w:name="List Table 6 Colorful Accent 3" w:uiPriority="51"/>
+    <w:lsdException w:name="List Table 7 Colorful Accent 3" w:uiPriority="52"/>
+    <w:lsdException w:name="List Table 1 Light Accent 4" w:uiPriority="46"/>
+    <w:lsdException w:name="List Table 2 Accent 4" w:uiPriority="47"/>
+    <w:lsdException w:name="List Table 3 Accent 4" w:uiPriority="48"/>
+    <w:lsdException w:name="List Table 4 Accent 4" w:uiPriority="49"/>
+    <w:lsdException w:name="List Table 5 Dark Accent 4" w:uiPriority="50"/>
+    <w:lsdException w:name="List Table 6 Colorful Accent 4" w:uiPriority="51"/>
+    <w:lsdException w:name="List Table 7 Colorful Accent 4" w:uiPriority="52"/>
+    <w:lsdException w:name="List Table 1 Light Accent 5" w:uiPriority="46"/>
+    <w:lsdException w:name="List Table 2 Accent 5" w:uiPriority="47"/>
+    <w:lsdException w:name="List Table 3 Accent 5" w:uiPriority="48"/>
+    <w:lsdException w:name="List Table 4 Accent 5" w:uiPriority="49"/>
+    <w:lsdException w:name="List Table 5 Dark Accent 5" w:uiPriority="50"/>
+    <w:lsdException w:name="List Table 6 Colorful Accent 5" w:uiPriority="51"/>
+    <w:lsdException w:name="List Table 7 Colorful Accent 5" w:uiPriority="52"/>
+    <w:lsdException w:name="List Table 1 Light Accent 6" w:uiPriority="46"/>
+    <w:lsdException w:name="List Table 2 Accent 6" w:uiPriority="47"/>
+    <w:lsdException w:name="List Table 3 Accent 6" w:uiPriority="48"/>
+    <w:lsdException w:name="List Table 4 Accent 6" w:uiPriority="49"/>
+    <w:lsdException w:name="List Table 5 Dark Accent 6" w:uiPriority="50"/>
+    <w:lsdException w:name="List Table 6 Colorful Accent 6" w:uiPriority="51"/>
+    <w:lsdException w:name="List Table 7 Colorful Accent 6" w:uiPriority="52"/>
+    <w:lsdException w:name="Mention" w:semiHidden="1" w:unhideWhenUsed="1"/>
+    <w:lsdException w:name="Smart Hyperlink" w:semiHidden="1" w:unhideWhenUsed="1"/>
+    <w:lsdException w:name="Hashtag" w:semiHidden="1" w:unhideWhenUsed="1"/>
+    <w:lsdException w:name="Unresolved Mention" w:semiHidden="1" w:unhideWhenUsed="1"/>
+    <w:lsdException w:name="Smart Link" w:semiHidden="1" w:unhideWhenUsed="1"/>
+  </w:latentStyles>
+  <w:style w:type="paragraph" w:default="1" w:styleId="Normal">
+    <w:name w:val="Normal"/>
+    <w:qFormat/>
   </w:style>
   <w:style w:type="paragraph" w:styleId="Heading1">
     <w:name w:val="heading 1"/>
     <w:basedOn w:val="Normal"/>
     <w:next w:val="Normal"/>
+    <w:uiPriority w:val="9"/>
+    <w:qFormat/>
     <w:pPr>
-      <w:keepNext w:val="1"/>
-      <w:keepLines w:val="1"/>
-      <w:spacing w:after="120" w:before="400" w:lineRule="auto"/>
+      <w:keepNext/>
+      <w:keepLines/>
+      <w:spacing w:before="400" w:after="120"/>
+      <w:outlineLvl w:val="0"/>
     </w:pPr>
     <w:rPr>
       <w:sz w:val="40"/>
@@ -164,13 +503,16 @@
     <w:name w:val="heading 2"/>
     <w:basedOn w:val="Normal"/>
     <w:next w:val="Normal"/>
+    <w:uiPriority w:val="9"/>
+    <w:unhideWhenUsed/>
+    <w:qFormat/>
     <w:pPr>
-      <w:keepNext w:val="1"/>
-      <w:keepLines w:val="1"/>
-      <w:spacing w:after="120" w:before="360" w:lineRule="auto"/>
+      <w:keepNext/>
+      <w:keepLines/>
+      <w:spacing w:before="360" w:after="120"/>
+      <w:outlineLvl w:val="1"/>
     </w:pPr>
     <w:rPr>
-      <w:b w:val="0"/>
       <w:sz w:val="32"/>
       <w:szCs w:val="32"/>
     </w:rPr>
@@ -179,13 +521,17 @@
     <w:name w:val="heading 3"/>
     <w:basedOn w:val="Normal"/>
     <w:next w:val="Normal"/>
+    <w:uiPriority w:val="9"/>
+    <w:semiHidden/>
+    <w:unhideWhenUsed/>
+    <w:qFormat/>
     <w:pPr>
-      <w:keepNext w:val="1"/>
-      <w:keepLines w:val="1"/>
-      <w:spacing w:after="80" w:before="320" w:lineRule="auto"/>
+      <w:keepNext/>
+      <w:keepLines/>
+      <w:spacing w:before="320" w:after="80"/>
+      <w:outlineLvl w:val="2"/>
     </w:pPr>
     <w:rPr>
-      <w:b w:val="0"/>
       <w:color w:val="434343"/>
       <w:sz w:val="28"/>
       <w:szCs w:val="28"/>
@@ -195,10 +541,15 @@
     <w:name w:val="heading 4"/>
     <w:basedOn w:val="Normal"/>
     <w:next w:val="Normal"/>
+    <w:uiPriority w:val="9"/>
+    <w:semiHidden/>
+    <w:unhideWhenUsed/>
+    <w:qFormat/>
     <w:pPr>
-      <w:keepNext w:val="1"/>
-      <w:keepLines w:val="1"/>
-      <w:spacing w:after="80" w:before="280" w:lineRule="auto"/>
+      <w:keepNext/>
+      <w:keepLines/>
+      <w:spacing w:before="280" w:after="80"/>
+      <w:outlineLvl w:val="3"/>
     </w:pPr>
     <w:rPr>
       <w:color w:val="666666"/>
@@ -210,41 +561,76 @@
     <w:name w:val="heading 5"/>
     <w:basedOn w:val="Normal"/>
     <w:next w:val="Normal"/>
+    <w:uiPriority w:val="9"/>
+    <w:semiHidden/>
+    <w:unhideWhenUsed/>
+    <w:qFormat/>
     <w:pPr>
-      <w:keepNext w:val="1"/>
-      <w:keepLines w:val="1"/>
-      <w:spacing w:after="80" w:before="240" w:lineRule="auto"/>
+      <w:keepNext/>
+      <w:keepLines/>
+      <w:spacing w:before="240" w:after="80"/>
+      <w:outlineLvl w:val="4"/>
     </w:pPr>
     <w:rPr>
       <w:color w:val="666666"/>
-      <w:sz w:val="22"/>
-      <w:szCs w:val="22"/>
     </w:rPr>
   </w:style>
   <w:style w:type="paragraph" w:styleId="Heading6">
     <w:name w:val="heading 6"/>
     <w:basedOn w:val="Normal"/>
     <w:next w:val="Normal"/>
+    <w:uiPriority w:val="9"/>
+    <w:semiHidden/>
+    <w:unhideWhenUsed/>
+    <w:qFormat/>
     <w:pPr>
-      <w:keepNext w:val="1"/>
-      <w:keepLines w:val="1"/>
-      <w:spacing w:after="80" w:before="240" w:lineRule="auto"/>
+      <w:keepNext/>
+      <w:keepLines/>
+      <w:spacing w:before="240" w:after="80"/>
+      <w:outlineLvl w:val="5"/>
     </w:pPr>
     <w:rPr>
-      <w:i w:val="1"/>
+      <w:i/>
       <w:color w:val="666666"/>
-      <w:sz w:val="22"/>
-      <w:szCs w:val="22"/>
     </w:rPr>
+  </w:style>
+  <w:style w:type="character" w:default="1" w:styleId="DefaultParagraphFont">
+    <w:name w:val="Default Paragraph Font"/>
+    <w:uiPriority w:val="1"/>
+    <w:semiHidden/>
+    <w:unhideWhenUsed/>
+  </w:style>
+  <w:style w:type="table" w:default="1" w:styleId="TableNormal">
+    <w:name w:val="Normal Table"/>
+    <w:uiPriority w:val="99"/>
+    <w:semiHidden/>
+    <w:unhideWhenUsed/>
+    <w:tblPr>
+      <w:tblInd w:w="0" w:type="dxa"/>
+      <w:tblCellMar>
+        <w:top w:w="0" w:type="dxa"/>
+        <w:left w:w="108" w:type="dxa"/>
+        <w:bottom w:w="0" w:type="dxa"/>
+        <w:right w:w="108" w:type="dxa"/>
+      </w:tblCellMar>
+    </w:tblPr>
+  </w:style>
+  <w:style w:type="numbering" w:default="1" w:styleId="NoList">
+    <w:name w:val="No List"/>
+    <w:uiPriority w:val="99"/>
+    <w:semiHidden/>
+    <w:unhideWhenUsed/>
   </w:style>
   <w:style w:type="paragraph" w:styleId="Title">
     <w:name w:val="Title"/>
     <w:basedOn w:val="Normal"/>
     <w:next w:val="Normal"/>
+    <w:uiPriority w:val="10"/>
+    <w:qFormat/>
     <w:pPr>
-      <w:keepNext w:val="1"/>
-      <w:keepLines w:val="1"/>
-      <w:spacing w:after="60" w:before="0" w:lineRule="auto"/>
+      <w:keepNext/>
+      <w:keepLines/>
+      <w:spacing w:after="60"/>
     </w:pPr>
     <w:rPr>
       <w:sz w:val="52"/>
@@ -255,17 +641,40 @@
     <w:name w:val="Subtitle"/>
     <w:basedOn w:val="Normal"/>
     <w:next w:val="Normal"/>
+    <w:uiPriority w:val="11"/>
+    <w:qFormat/>
     <w:pPr>
-      <w:keepNext w:val="1"/>
-      <w:keepLines w:val="1"/>
-      <w:spacing w:after="320" w:before="0" w:lineRule="auto"/>
+      <w:keepNext/>
+      <w:keepLines/>
+      <w:spacing w:after="320"/>
     </w:pPr>
     <w:rPr>
-      <w:rFonts w:ascii="Arial" w:cs="Arial" w:eastAsia="Arial" w:hAnsi="Arial"/>
-      <w:i w:val="0"/>
       <w:color w:val="666666"/>
       <w:sz w:val="30"/>
       <w:szCs w:val="30"/>
+    </w:rPr>
+  </w:style>
+  <w:style w:type="character" w:styleId="Hyperlink">
+    <w:name w:val="Hyperlink"/>
+    <w:basedOn w:val="DefaultParagraphFont"/>
+    <w:uiPriority w:val="99"/>
+    <w:unhideWhenUsed/>
+    <w:rsid w:val="00F1629C"/>
+    <w:rPr>
+      <w:color w:val="0000FF" w:themeColor="hyperlink"/>
+      <w:u w:val="single"/>
+    </w:rPr>
+  </w:style>
+  <w:style w:type="character" w:styleId="UnresolvedMention">
+    <w:name w:val="Unresolved Mention"/>
+    <w:basedOn w:val="DefaultParagraphFont"/>
+    <w:uiPriority w:val="99"/>
+    <w:semiHidden/>
+    <w:unhideWhenUsed/>
+    <w:rsid w:val="00F1629C"/>
+    <w:rPr>
+      <w:color w:val="605E5C"/>
+      <w:shd w:val="clear" w:color="auto" w:fill="E1DFDD"/>
     </w:rPr>
   </w:style>
 </w:styles>

</xml_diff>

<commit_message>
Added setting up web search to tutorial
</commit_message>
<xml_diff>
--- a/HoloLens2SpecificInstructions.docx
+++ b/HoloLens2SpecificInstructions.docx
@@ -9,51 +9,139 @@
       <w:bookmarkStart w:id="0" w:name="_aep0wg1yytol" w:colFirst="0" w:colLast="0"/>
       <w:bookmarkEnd w:id="0"/>
       <w:r>
-        <w:t>Instructions for installing the ApolloLens apps on the HoloLens 2</w:t>
+        <w:t xml:space="preserve">Instructions for installing the </w:t>
+      </w:r>
+      <w:proofErr w:type="spellStart"/>
+      <w:r>
+        <w:t>ApolloLens</w:t>
+      </w:r>
+      <w:proofErr w:type="spellEnd"/>
+      <w:r>
+        <w:t xml:space="preserve"> apps on the HoloLens 2</w:t>
       </w:r>
     </w:p>
     <w:p>
       <w:r>
-        <w:t>First, clone the github repository from: https://github.com/mattshan/ApolloLens2. Look for the file called "ApolloLens Documentation v1.2.docx", which contains the necessary instructions to run the ApolloLens apps. For apps that run on the PC, the instruct</w:t>
-      </w:r>
-      <w:r>
-        <w:t>ions should be followed as is. However, for apps that run on the HoloLens 2, some additional setup steps must first be taken before following those instructions.</w:t>
+        <w:t xml:space="preserve">First, clone the </w:t>
+      </w:r>
+      <w:proofErr w:type="spellStart"/>
+      <w:r>
+        <w:t>github</w:t>
+      </w:r>
+      <w:proofErr w:type="spellEnd"/>
+      <w:r>
+        <w:t xml:space="preserve"> repository from: https://github.com/mattshan/ApolloLens2. Look for the file called "</w:t>
+      </w:r>
+      <w:proofErr w:type="spellStart"/>
+      <w:r>
+        <w:t>ApolloLens</w:t>
+      </w:r>
+      <w:proofErr w:type="spellEnd"/>
+      <w:r>
+        <w:t xml:space="preserve"> Documentation v1.2.docx", which contains the necessary instructions to run the </w:t>
+      </w:r>
+      <w:proofErr w:type="spellStart"/>
+      <w:r>
+        <w:t>ApolloLens</w:t>
+      </w:r>
+      <w:proofErr w:type="spellEnd"/>
+      <w:r>
+        <w:t xml:space="preserve"> apps. For apps that run on the PC, the instructions should be followed as is. However, for apps that run on the HoloLens 2, some additional setup steps must first be taken before following those instructions.</w:t>
       </w:r>
     </w:p>
     <w:p/>
     <w:p>
       <w:r>
-        <w:t xml:space="preserve">In order to deploy an app to the HoloLens 2, the fo-dicom dll file needs to be replaced with </w:t>
-      </w:r>
-      <w:r>
-        <w:t>the ARM version rather than the default x86 version. To do this, search for the .nugent file on the PC (likely located under c\user\[name of user]). Then go to .nuget\packages\fo-dicom.universal\4.0.x\runtimes\win10-arm\lib\uap and copy the file "Dicom.Cor</w:t>
-      </w:r>
-      <w:r>
-        <w:t>e.dll". Paste this file into .nuget\packages\fo-dicom.universal\4.0.x\lib\uap and select yes when Windows asks whether you want to replace the file with the same name that already exists in that folder. Then, go back to Visual Studio and switch the deploym</w:t>
-      </w:r>
-      <w:r>
-        <w:t>ent settings at the top to target ARM rather than x86. Once this is complete, the regular deployment instructions can be followed.</w:t>
+        <w:t xml:space="preserve">In order to deploy an app to the HoloLens 2, the </w:t>
+      </w:r>
+      <w:proofErr w:type="spellStart"/>
+      <w:r>
+        <w:t>fo-dicom</w:t>
+      </w:r>
+      <w:proofErr w:type="spellEnd"/>
+      <w:r>
+        <w:t xml:space="preserve"> </w:t>
+      </w:r>
+      <w:proofErr w:type="spellStart"/>
+      <w:r>
+        <w:t>dll</w:t>
+      </w:r>
+      <w:proofErr w:type="spellEnd"/>
+      <w:r>
+        <w:t xml:space="preserve"> file needs to be replaced with the ARM version rather than the default x86 version. To do this, search for </w:t>
+      </w:r>
+      <w:proofErr w:type="gramStart"/>
+      <w:r>
+        <w:t>the .</w:t>
+      </w:r>
+      <w:proofErr w:type="spellStart"/>
+      <w:r>
+        <w:t>nuget</w:t>
+      </w:r>
+      <w:proofErr w:type="spellEnd"/>
+      <w:proofErr w:type="gramEnd"/>
+      <w:r>
+        <w:t xml:space="preserve"> file on the PC (likely located under c\user\[name of user]). Then go to .nuget\packages\fo-dicom.universal\4.0.x\runtimes\win10-arm\lib\uap and copy the file "Dicom.Core.dll". Paste this file into .</w:t>
+      </w:r>
+      <w:proofErr w:type="spellStart"/>
+      <w:r>
+        <w:t>nuget</w:t>
+      </w:r>
+      <w:proofErr w:type="spellEnd"/>
+      <w:r>
+        <w:t>\packages\</w:t>
+      </w:r>
+      <w:proofErr w:type="spellStart"/>
+      <w:r>
+        <w:t>fo-dicom.universal</w:t>
+      </w:r>
+      <w:proofErr w:type="spellEnd"/>
+      <w:r>
+        <w:t>\4.0.x\lib\</w:t>
+      </w:r>
+      <w:proofErr w:type="spellStart"/>
+      <w:r>
+        <w:t>uap</w:t>
+      </w:r>
+      <w:proofErr w:type="spellEnd"/>
+      <w:r>
+        <w:t xml:space="preserve"> and select yes when Windows asks whether you want to replace the file with the same name that already exists in that folder. Then, go back to Visual Studio and switch the deployment settings at the top to target ARM rather than x86. Once this is complete, the regular deployment instructions can be followed.</w:t>
       </w:r>
     </w:p>
     <w:p/>
     <w:p>
       <w:r>
-        <w:t>Once all apps are deployed to the HoloLens 2, revert the changes from the previous paragraph. To have the Dicom.Core.dll fil</w:t>
-      </w:r>
-      <w:r>
-        <w:t>e target x86 again, replace the Dicom.Core.dll file in .nuget\packages\fo-dicom.universal\4.0.x\lib\uap with the Dicom.Core.dll file in .nuget\packages\fo-dicom.universal\4.0.x\runtimes\win10-x86\lib\uap. Then, go back to Visual Studio and switch the deplo</w:t>
-      </w:r>
-      <w:r>
-        <w:t>yment settings at the top to target x86 rather than ARM. With the changes restored, Visual Studio is all set to run and build the PC apps again.</w:t>
+        <w:t>Once all apps are deployed to the HoloLens 2, revert the changes from the previous paragraph. To have the Dicom.Core.dll file target x86 again, replace the Dicom.Core.dll file in .</w:t>
+      </w:r>
+      <w:proofErr w:type="spellStart"/>
+      <w:r>
+        <w:t>nuget</w:t>
+      </w:r>
+      <w:proofErr w:type="spellEnd"/>
+      <w:r>
+        <w:t>\packages\</w:t>
+      </w:r>
+      <w:proofErr w:type="spellStart"/>
+      <w:r>
+        <w:t>fo-dicom.universal</w:t>
+      </w:r>
+      <w:proofErr w:type="spellEnd"/>
+      <w:r>
+        <w:t>\4.0.x\lib\</w:t>
+      </w:r>
+      <w:proofErr w:type="spellStart"/>
+      <w:r>
+        <w:t>uap</w:t>
+      </w:r>
+      <w:proofErr w:type="spellEnd"/>
+      <w:r>
+        <w:t xml:space="preserve"> with the Dicom.Core.dll file in .nuget\packages\fo-dicom.universal\4.0.x\runtimes\win10-x86\lib\uap. Then, go back to Visual Studio and switch the deployment settings at the top to target x86 rather than ARM. With the changes restored, Visual Studio is all set to run and build the PC apps again.</w:t>
       </w:r>
     </w:p>
     <w:p/>
     <w:p>
       <w:r>
-        <w:t>These steps are only relevant to the deployment of the app onto the HoloLens 2 from a PC running Visual Studio</w:t>
-      </w:r>
-      <w:r>
-        <w:t>. After deployment is complete, the app will run simply by selecting it from the HoloLens's start menu.</w:t>
+        <w:t>These steps are only relevant to the deployment of the app onto the HoloLens 2 from a PC running Visual Studio. After deployment is complete, the app will run simply by selecting it from the HoloLens's start menu.</w:t>
       </w:r>
     </w:p>
     <w:p/>

</xml_diff>